<commit_message>
added upto sorting  array with 0,1,2
</commit_message>
<xml_diff>
--- a/arrays/arrays.docx
+++ b/arrays/arrays.docx
@@ -9,15 +9,10 @@
           <w:ilvl w:val="0"/>
           <w:numId w:val="1"/>
         </w:numPr>
-      </w:pPr>
-      <w:r>
-        <w:t>I</w:t>
-      </w:r>
-      <w:r>
-        <w:t>mplement all common array operations that includes traversal like finding maximum, minimum, sum, product, linear search, reverse array.</w:t>
-      </w:r>
-      <w:r>
-        <w:t xml:space="preserve"> (do all this solution in single class and try to reuse the loop for function).</w:t>
+        <w:spacing w:before="240" w:line="360" w:lineRule="auto"/>
+      </w:pPr>
+      <w:r>
+        <w:t>Implement all common array operations that includes traversal like finding maximum, minimum, sum, product, linear search, reverse array. (do all this solution in single class and try to reuse the loop for function).</w:t>
       </w:r>
     </w:p>
     <w:p>
@@ -27,6 +22,7 @@
           <w:ilvl w:val="0"/>
           <w:numId w:val="1"/>
         </w:numPr>
+        <w:spacing w:before="240" w:line="360" w:lineRule="auto"/>
       </w:pPr>
       <w:r>
         <w:t>Write a code that swaps every alternate index element in an array.</w:t>
@@ -39,6 +35,20 @@
           <w:ilvl w:val="1"/>
           <w:numId w:val="1"/>
         </w:numPr>
+        <w:spacing w:before="240" w:line="360" w:lineRule="auto"/>
+      </w:pPr>
+      <w:r>
+        <w:t>if array = [10,20,30,40,50,60] =&gt; output array =&gt; [20,10,40,30,60,50]</w:t>
+      </w:r>
+    </w:p>
+    <w:p>
+      <w:pPr>
+        <w:pStyle w:val="ListParagraph"/>
+        <w:numPr>
+          <w:ilvl w:val="1"/>
+          <w:numId w:val="1"/>
+        </w:numPr>
+        <w:spacing w:before="240" w:line="360" w:lineRule="auto"/>
       </w:pPr>
       <w:r>
         <w:t>If array = [10,20,30,40,50] =&gt; output array =&gt; [20,10,40,30,50]</w:t>
@@ -48,24 +58,39 @@
       <w:pPr>
         <w:pStyle w:val="ListParagraph"/>
         <w:numPr>
+          <w:ilvl w:val="0"/>
+          <w:numId w:val="1"/>
+        </w:numPr>
+        <w:spacing w:before="240" w:line="360" w:lineRule="auto"/>
+      </w:pPr>
+      <w:r>
+        <w:t>Find unique value in odd size array. Every other element is present twice in array only a single value there with 1 occurrence. Return that value.</w:t>
+      </w:r>
+    </w:p>
+    <w:p>
+      <w:pPr>
+        <w:pStyle w:val="ListParagraph"/>
+        <w:numPr>
           <w:ilvl w:val="1"/>
           <w:numId w:val="1"/>
         </w:numPr>
-      </w:pPr>
-      <w:r>
-        <w:t>If array = [10,20,30,40,50</w:t>
-      </w:r>
-      <w:r>
-        <w:t>,60</w:t>
-      </w:r>
-      <w:r>
-        <w:t>] =&gt; output array =&gt; [</w:t>
-      </w:r>
-      <w:r>
-        <w:t>20,10,40,30,60,50</w:t>
-      </w:r>
-      <w:r>
-        <w:t>]</w:t>
+        <w:spacing w:before="240" w:line="360" w:lineRule="auto"/>
+      </w:pPr>
+      <w:r>
+        <w:t>Array = [ 10,20,25,20,10] then answer =&gt;25.</w:t>
+      </w:r>
+    </w:p>
+    <w:p>
+      <w:pPr>
+        <w:pStyle w:val="ListParagraph"/>
+        <w:numPr>
+          <w:ilvl w:val="1"/>
+          <w:numId w:val="1"/>
+        </w:numPr>
+        <w:spacing w:before="240" w:line="360" w:lineRule="auto"/>
+      </w:pPr>
+      <w:r>
+        <w:t>Array = [ 20,30,40,45,40,30,20] then answer =&gt;45.</w:t>
       </w:r>
     </w:p>
     <w:p>
@@ -75,9 +100,36 @@
           <w:ilvl w:val="0"/>
           <w:numId w:val="1"/>
         </w:numPr>
-      </w:pPr>
-      <w:r>
-        <w:t>Find unique value in odd size array. Every other element is present twice in array only a single value there with 1 occurrence. Return that value.</w:t>
+        <w:spacing w:before="240" w:line="360" w:lineRule="auto"/>
+      </w:pPr>
+      <w:r>
+        <w:t>Find whether the values in an array are in unique number of occurrence or not</w:t>
+      </w:r>
+    </w:p>
+    <w:p>
+      <w:pPr>
+        <w:pStyle w:val="ListParagraph"/>
+        <w:numPr>
+          <w:ilvl w:val="1"/>
+          <w:numId w:val="1"/>
+        </w:numPr>
+        <w:spacing w:before="240" w:line="360" w:lineRule="auto"/>
+      </w:pPr>
+      <w:r>
+        <w:t>If array = [1,2,3,4] =&gt; returns false because 1,2,3,4 elements are repeating one time.</w:t>
+      </w:r>
+    </w:p>
+    <w:p>
+      <w:pPr>
+        <w:pStyle w:val="ListParagraph"/>
+        <w:numPr>
+          <w:ilvl w:val="1"/>
+          <w:numId w:val="1"/>
+        </w:numPr>
+        <w:spacing w:before="240" w:line="360" w:lineRule="auto"/>
+      </w:pPr>
+      <w:r>
+        <w:t>If array = [1,2,2,3,3,3] =&gt; return true because every value has unique number of occurrence</w:t>
       </w:r>
     </w:p>
     <w:p>
@@ -87,6 +139,215 @@
           <w:ilvl w:val="0"/>
           <w:numId w:val="1"/>
         </w:numPr>
+        <w:spacing w:before="240" w:line="360" w:lineRule="auto"/>
+      </w:pPr>
+      <w:r>
+        <w:t>Find duplicate value in array which contains 1 to n-1 values. You can also consider the same problem which doesn't contain 1 to n-1 values.</w:t>
+      </w:r>
+    </w:p>
+    <w:p>
+      <w:pPr>
+        <w:pStyle w:val="ListParagraph"/>
+        <w:numPr>
+          <w:ilvl w:val="1"/>
+          <w:numId w:val="1"/>
+        </w:numPr>
+        <w:spacing w:before="240" w:line="360" w:lineRule="auto"/>
+      </w:pPr>
+      <w:r>
+        <w:t xml:space="preserve"> </w:t>
+      </w:r>
+      <w:r>
+        <w:t>If array = [1,3,2,4,3] =&gt; output =&gt; 3</w:t>
+      </w:r>
+    </w:p>
+    <w:p>
+      <w:pPr>
+        <w:pStyle w:val="ListParagraph"/>
+        <w:numPr>
+          <w:ilvl w:val="1"/>
+          <w:numId w:val="1"/>
+        </w:numPr>
+        <w:spacing w:before="240" w:line="360" w:lineRule="auto"/>
+      </w:pPr>
+      <w:r>
+        <w:t xml:space="preserve"> </w:t>
+      </w:r>
+      <w:r>
+        <w:t xml:space="preserve">If array = [1,2,3,2] =&gt; </w:t>
+      </w:r>
+      <w:r>
+        <w:t>output =</w:t>
+      </w:r>
+      <w:r>
+        <w:t>&gt; 2</w:t>
+      </w:r>
+    </w:p>
+    <w:p>
+      <w:pPr>
+        <w:pStyle w:val="ListParagraph"/>
+        <w:numPr>
+          <w:ilvl w:val="0"/>
+          <w:numId w:val="1"/>
+        </w:numPr>
+        <w:spacing w:before="240" w:line="360" w:lineRule="auto"/>
+      </w:pPr>
+      <w:r>
+        <w:t>Find Intersection of 2 sorted arrays. Intersection means the same elements both arrays can have</w:t>
+      </w:r>
+    </w:p>
+    <w:p>
+      <w:pPr>
+        <w:pStyle w:val="ListParagraph"/>
+        <w:numPr>
+          <w:ilvl w:val="1"/>
+          <w:numId w:val="1"/>
+        </w:numPr>
+        <w:spacing w:before="240" w:line="360" w:lineRule="auto"/>
+      </w:pPr>
+      <w:r>
+        <w:t>If array-1 = [1,2,5,7] and array-2 = [5,6,7] =&gt; output =&gt; [5,7]</w:t>
+      </w:r>
+    </w:p>
+    <w:p>
+      <w:pPr>
+        <w:pStyle w:val="ListParagraph"/>
+        <w:numPr>
+          <w:ilvl w:val="1"/>
+          <w:numId w:val="1"/>
+        </w:numPr>
+        <w:spacing w:before="240" w:line="360" w:lineRule="auto"/>
+      </w:pPr>
+      <w:r>
+        <w:t xml:space="preserve"> </w:t>
+      </w:r>
+      <w:r>
+        <w:t>If array-1 = [1,2,3,4,5] and array-2 = [5,6] =&gt; output =&gt; [5]</w:t>
+      </w:r>
+    </w:p>
+    <w:p>
+      <w:pPr>
+        <w:pStyle w:val="ListParagraph"/>
+        <w:numPr>
+          <w:ilvl w:val="0"/>
+          <w:numId w:val="1"/>
+        </w:numPr>
+        <w:spacing w:before="240" w:line="360" w:lineRule="auto"/>
+      </w:pPr>
+      <w:r>
+        <w:t>Find Intersection of 3 sorted arrays</w:t>
+      </w:r>
+    </w:p>
+    <w:p>
+      <w:pPr>
+        <w:pStyle w:val="ListParagraph"/>
+        <w:numPr>
+          <w:ilvl w:val="0"/>
+          <w:numId w:val="1"/>
+        </w:numPr>
+        <w:spacing w:before="240" w:line="360" w:lineRule="auto"/>
+      </w:pPr>
+      <w:r>
+        <w:t>Find pairs of indexes that gives sum equals to target.</w:t>
+      </w:r>
+    </w:p>
+    <w:p>
+      <w:pPr>
+        <w:pStyle w:val="ListParagraph"/>
+        <w:numPr>
+          <w:ilvl w:val="1"/>
+          <w:numId w:val="1"/>
+        </w:numPr>
+        <w:spacing w:before="240" w:line="360" w:lineRule="auto"/>
+      </w:pPr>
+      <w:r>
+        <w:t>Index should be returned in sorted order</w:t>
+      </w:r>
+    </w:p>
+    <w:p>
+      <w:pPr>
+        <w:pStyle w:val="ListParagraph"/>
+        <w:numPr>
+          <w:ilvl w:val="1"/>
+          <w:numId w:val="1"/>
+        </w:numPr>
+        <w:spacing w:before="240" w:line="360" w:lineRule="auto"/>
+      </w:pPr>
+      <w:r>
+        <w:t>Example: -</w:t>
+      </w:r>
+      <w:r>
+        <w:t xml:space="preserve"> array =&gt; [1,2,3,4,5] and target =&gt; 6</w:t>
+      </w:r>
+      <w:r>
+        <w:t xml:space="preserve"> </w:t>
+      </w:r>
+      <w:r>
+        <w:t>Then answer =&gt; [ [ 0,</w:t>
+      </w:r>
+      <w:r>
+        <w:t>4],</w:t>
+      </w:r>
+      <w:r>
+        <w:t xml:space="preserve"> [ 1,</w:t>
+      </w:r>
+      <w:r>
+        <w:t>3]]</w:t>
+      </w:r>
+    </w:p>
+    <w:p>
+      <w:pPr>
+        <w:pStyle w:val="ListParagraph"/>
+        <w:numPr>
+          <w:ilvl w:val="0"/>
+          <w:numId w:val="1"/>
+        </w:numPr>
+        <w:spacing w:before="240" w:line="360" w:lineRule="auto"/>
+      </w:pPr>
+      <w:r>
+        <w:t>Find triplet of indexes that gives sum equals to target</w:t>
+      </w:r>
+      <w:r>
+        <w:t>.</w:t>
+      </w:r>
+    </w:p>
+    <w:p>
+      <w:pPr>
+        <w:pStyle w:val="ListParagraph"/>
+        <w:numPr>
+          <w:ilvl w:val="0"/>
+          <w:numId w:val="1"/>
+        </w:numPr>
+        <w:spacing w:before="240" w:line="360" w:lineRule="auto"/>
+      </w:pPr>
+      <w:r>
+        <w:t>sort an array with values 0,1</w:t>
+      </w:r>
+      <w:r>
+        <w:t>.</w:t>
+      </w:r>
+    </w:p>
+    <w:p>
+      <w:pPr>
+        <w:pStyle w:val="ListParagraph"/>
+        <w:numPr>
+          <w:ilvl w:val="0"/>
+          <w:numId w:val="1"/>
+        </w:numPr>
+        <w:spacing w:before="240" w:line="360" w:lineRule="auto"/>
+      </w:pPr>
+      <w:r>
+        <w:t>sort an array with values 0,1,2</w:t>
+      </w:r>
+    </w:p>
+    <w:p>
+      <w:pPr>
+        <w:pStyle w:val="ListParagraph"/>
+        <w:numPr>
+          <w:ilvl w:val="0"/>
+          <w:numId w:val="1"/>
+        </w:numPr>
+        <w:spacing w:before="240" w:line="360" w:lineRule="auto"/>
       </w:pPr>
       <w:bookmarkStart w:id="0" w:name="_GoBack"/>
       <w:bookmarkEnd w:id="0"/>
@@ -124,7 +385,7 @@
         <v:path o:extrusionok="f" gradientshapeok="t" o:connecttype="rect"/>
         <o:lock v:ext="edit" aspectratio="t"/>
       </v:shapetype>
-      <v:shape id="_x0000_i1033" type="#_x0000_t75" style="width:11.2pt;height:11.2pt" o:bullet="t">
+      <v:shape id="_x0000_i1049" type="#_x0000_t75" style="width:11.2pt;height:11.2pt" o:bullet="t">
         <v:imagedata r:id="rId1" o:title="mso3203"/>
       </v:shape>
     </w:pict>
@@ -155,7 +416,7 @@
         <w:rFonts w:ascii="Symbol" w:hAnsi="Symbol" w:hint="default"/>
       </w:rPr>
     </w:lvl>
-    <w:lvl w:ilvl="2" w:tplc="0409001B" w:tentative="1">
+    <w:lvl w:ilvl="2" w:tplc="0409001B">
       <w:start w:val="1"/>
       <w:numFmt w:val="lowerRoman"/>
       <w:lvlText w:val="%3."/>

</xml_diff>

<commit_message>
added more array problems
</commit_message>
<xml_diff>
--- a/arrays/arrays.docx
+++ b/arrays/arrays.docx
@@ -20,310 +20,493 @@
       <w:r>
         <w:t>. (do all this solution in single class and try to reuse the loop for function).</w:t>
       </w:r>
+    </w:p>
+    <w:p>
+      <w:pPr>
+        <w:pStyle w:val="ListParagraph"/>
+        <w:numPr>
+          <w:ilvl w:val="0"/>
+          <w:numId w:val="1"/>
+        </w:numPr>
+        <w:spacing w:before="240" w:line="360" w:lineRule="auto"/>
+      </w:pPr>
+      <w:r>
+        <w:t>Write a code that swaps every alternate index element in an array.</w:t>
+      </w:r>
+    </w:p>
+    <w:p>
+      <w:pPr>
+        <w:pStyle w:val="ListParagraph"/>
+        <w:numPr>
+          <w:ilvl w:val="1"/>
+          <w:numId w:val="1"/>
+        </w:numPr>
+        <w:spacing w:before="240" w:line="360" w:lineRule="auto"/>
+      </w:pPr>
+      <w:r>
+        <w:t>if array = [10,20,30,40,50,60] =&gt; output array =&gt; [20,10,40,30,60,50]</w:t>
+      </w:r>
+    </w:p>
+    <w:p>
+      <w:pPr>
+        <w:pStyle w:val="ListParagraph"/>
+        <w:numPr>
+          <w:ilvl w:val="1"/>
+          <w:numId w:val="1"/>
+        </w:numPr>
+        <w:spacing w:before="240" w:line="360" w:lineRule="auto"/>
+      </w:pPr>
+      <w:r>
+        <w:t>If array = [10,20,30,40,50] =&gt; output array =&gt; [20,10,40,30,50]</w:t>
+      </w:r>
+    </w:p>
+    <w:p>
+      <w:pPr>
+        <w:pStyle w:val="ListParagraph"/>
+        <w:numPr>
+          <w:ilvl w:val="0"/>
+          <w:numId w:val="1"/>
+        </w:numPr>
+        <w:spacing w:before="240" w:line="360" w:lineRule="auto"/>
+      </w:pPr>
+      <w:r>
+        <w:t>Find unique value in odd size array. Every other element is present twice in array only a single value there with 1 occurrence. Return that value.</w:t>
+      </w:r>
+    </w:p>
+    <w:p>
+      <w:pPr>
+        <w:pStyle w:val="ListParagraph"/>
+        <w:numPr>
+          <w:ilvl w:val="1"/>
+          <w:numId w:val="1"/>
+        </w:numPr>
+        <w:spacing w:before="240" w:line="360" w:lineRule="auto"/>
+      </w:pPr>
+      <w:r>
+        <w:t>Array = [ 10,20,25,20,10] then answer =&gt;25.</w:t>
+      </w:r>
+    </w:p>
+    <w:p>
+      <w:pPr>
+        <w:pStyle w:val="ListParagraph"/>
+        <w:numPr>
+          <w:ilvl w:val="1"/>
+          <w:numId w:val="1"/>
+        </w:numPr>
+        <w:spacing w:before="240" w:line="360" w:lineRule="auto"/>
+      </w:pPr>
+      <w:r>
+        <w:t>Array = [ 20,30,40,45,40,30,20] then answer =&gt;45.</w:t>
+      </w:r>
+    </w:p>
+    <w:p>
+      <w:pPr>
+        <w:pStyle w:val="ListParagraph"/>
+        <w:numPr>
+          <w:ilvl w:val="0"/>
+          <w:numId w:val="1"/>
+        </w:numPr>
+        <w:spacing w:before="240" w:line="360" w:lineRule="auto"/>
+      </w:pPr>
+      <w:r>
+        <w:t>Find whether the values in an array are in unique number of occurrence or not</w:t>
+      </w:r>
+    </w:p>
+    <w:p>
+      <w:pPr>
+        <w:pStyle w:val="ListParagraph"/>
+        <w:numPr>
+          <w:ilvl w:val="1"/>
+          <w:numId w:val="1"/>
+        </w:numPr>
+        <w:spacing w:before="240" w:line="360" w:lineRule="auto"/>
+      </w:pPr>
+      <w:r>
+        <w:t>If array = [1,2,3,4] =&gt; returns false because 1,2,3,4 elements are repeating one time.</w:t>
+      </w:r>
+    </w:p>
+    <w:p>
+      <w:pPr>
+        <w:pStyle w:val="ListParagraph"/>
+        <w:numPr>
+          <w:ilvl w:val="1"/>
+          <w:numId w:val="1"/>
+        </w:numPr>
+        <w:spacing w:before="240" w:line="360" w:lineRule="auto"/>
+      </w:pPr>
+      <w:r>
+        <w:t>If array = [1,2,2,3,3,3] =&gt; return true because every value has unique number of occurrence</w:t>
+      </w:r>
+    </w:p>
+    <w:p>
+      <w:pPr>
+        <w:pStyle w:val="ListParagraph"/>
+        <w:numPr>
+          <w:ilvl w:val="0"/>
+          <w:numId w:val="1"/>
+        </w:numPr>
+        <w:spacing w:before="240" w:line="360" w:lineRule="auto"/>
+      </w:pPr>
+      <w:r>
+        <w:t>Find duplicate value in array which contains 1 to n-1 values. You can also consider the same problem which doesn't contain 1 to n-1 values.</w:t>
+      </w:r>
+    </w:p>
+    <w:p>
+      <w:pPr>
+        <w:pStyle w:val="ListParagraph"/>
+        <w:numPr>
+          <w:ilvl w:val="1"/>
+          <w:numId w:val="1"/>
+        </w:numPr>
+        <w:spacing w:before="240" w:line="360" w:lineRule="auto"/>
+      </w:pPr>
+      <w:r>
+        <w:t xml:space="preserve"> If array = [1,3,2,4,3] =&gt; output =&gt; 3</w:t>
+      </w:r>
+    </w:p>
+    <w:p>
+      <w:pPr>
+        <w:pStyle w:val="ListParagraph"/>
+        <w:numPr>
+          <w:ilvl w:val="1"/>
+          <w:numId w:val="1"/>
+        </w:numPr>
+        <w:spacing w:before="240" w:line="360" w:lineRule="auto"/>
+      </w:pPr>
+      <w:r>
+        <w:t xml:space="preserve"> If array = [1,2,3,2] =&gt; output =&gt; 2</w:t>
+      </w:r>
+    </w:p>
+    <w:p>
+      <w:pPr>
+        <w:pStyle w:val="ListParagraph"/>
+        <w:numPr>
+          <w:ilvl w:val="0"/>
+          <w:numId w:val="1"/>
+        </w:numPr>
+        <w:spacing w:before="240" w:line="360" w:lineRule="auto"/>
+      </w:pPr>
+      <w:r>
+        <w:t>Find Intersection of 2 sorted arrays. Intersection means the same elements both arrays can have</w:t>
+      </w:r>
+    </w:p>
+    <w:p>
+      <w:pPr>
+        <w:pStyle w:val="ListParagraph"/>
+        <w:numPr>
+          <w:ilvl w:val="1"/>
+          <w:numId w:val="1"/>
+        </w:numPr>
+        <w:spacing w:before="240" w:line="360" w:lineRule="auto"/>
+      </w:pPr>
+      <w:r>
+        <w:t>If array-1 = [1,2,5,7] and array-2 = [5,6,7] =&gt; output =&gt; [5,7]</w:t>
+      </w:r>
+    </w:p>
+    <w:p>
+      <w:pPr>
+        <w:pStyle w:val="ListParagraph"/>
+        <w:numPr>
+          <w:ilvl w:val="1"/>
+          <w:numId w:val="1"/>
+        </w:numPr>
+        <w:spacing w:before="240" w:line="360" w:lineRule="auto"/>
+      </w:pPr>
+      <w:r>
+        <w:t xml:space="preserve"> If array-1 = [1,2,3,4,5] and array-2 = [5,6] =&gt; output =&gt; [5]</w:t>
+      </w:r>
+    </w:p>
+    <w:p>
+      <w:pPr>
+        <w:pStyle w:val="ListParagraph"/>
+        <w:numPr>
+          <w:ilvl w:val="0"/>
+          <w:numId w:val="1"/>
+        </w:numPr>
+        <w:spacing w:before="240" w:line="360" w:lineRule="auto"/>
+      </w:pPr>
+      <w:r>
+        <w:t>Find Intersection of 3 sorted arrays</w:t>
+      </w:r>
+    </w:p>
+    <w:p>
+      <w:pPr>
+        <w:pStyle w:val="ListParagraph"/>
+        <w:numPr>
+          <w:ilvl w:val="0"/>
+          <w:numId w:val="1"/>
+        </w:numPr>
+        <w:spacing w:before="240" w:line="360" w:lineRule="auto"/>
+      </w:pPr>
+      <w:r>
+        <w:t>Find pairs of indexes that gives sum equals to target.</w:t>
+      </w:r>
+    </w:p>
+    <w:p>
+      <w:pPr>
+        <w:pStyle w:val="ListParagraph"/>
+        <w:numPr>
+          <w:ilvl w:val="1"/>
+          <w:numId w:val="1"/>
+        </w:numPr>
+        <w:spacing w:before="240" w:line="360" w:lineRule="auto"/>
+      </w:pPr>
+      <w:r>
+        <w:t>Index should be returned in sorted order</w:t>
+      </w:r>
+    </w:p>
+    <w:p>
+      <w:pPr>
+        <w:pStyle w:val="ListParagraph"/>
+        <w:numPr>
+          <w:ilvl w:val="1"/>
+          <w:numId w:val="1"/>
+        </w:numPr>
+        <w:spacing w:before="240" w:line="360" w:lineRule="auto"/>
+      </w:pPr>
+      <w:r>
+        <w:t>Example: - array =&gt; [1,2,3,4,5] and target =&gt; 6 Then answer =&gt; [ [ 0,4], [ 1,3]]</w:t>
+      </w:r>
+    </w:p>
+    <w:p>
+      <w:pPr>
+        <w:pStyle w:val="ListParagraph"/>
+        <w:numPr>
+          <w:ilvl w:val="0"/>
+          <w:numId w:val="1"/>
+        </w:numPr>
+        <w:spacing w:before="240" w:line="360" w:lineRule="auto"/>
+      </w:pPr>
+      <w:r>
+        <w:t>Find triplet of indexes that gives sum equals to target</w:t>
+      </w:r>
+      <w:r>
+        <w:t>.</w:t>
+      </w:r>
+    </w:p>
+    <w:p>
+      <w:pPr>
+        <w:pStyle w:val="ListParagraph"/>
+        <w:numPr>
+          <w:ilvl w:val="0"/>
+          <w:numId w:val="1"/>
+        </w:numPr>
+        <w:spacing w:before="240" w:line="360" w:lineRule="auto"/>
+      </w:pPr>
+      <w:r>
+        <w:t>sort an array with values 0,1</w:t>
+      </w:r>
+      <w:r>
+        <w:t>.</w:t>
+      </w:r>
+    </w:p>
+    <w:p>
+      <w:pPr>
+        <w:pStyle w:val="ListParagraph"/>
+        <w:numPr>
+          <w:ilvl w:val="0"/>
+          <w:numId w:val="1"/>
+        </w:numPr>
+        <w:spacing w:before="240" w:line="360" w:lineRule="auto"/>
+      </w:pPr>
+      <w:r>
+        <w:t>sort an array with values 0,1,2</w:t>
+      </w:r>
+    </w:p>
+    <w:p>
+      <w:pPr>
+        <w:pStyle w:val="ListParagraph"/>
+        <w:numPr>
+          <w:ilvl w:val="0"/>
+          <w:numId w:val="1"/>
+        </w:numPr>
+        <w:spacing w:before="240" w:line="360" w:lineRule="auto"/>
+        <w:rPr>
+          <w:highlight w:val="yellow"/>
+        </w:rPr>
+      </w:pPr>
+      <w:r>
+        <w:rPr>
+          <w:highlight w:val="yellow"/>
+        </w:rPr>
+        <w:t>Find last occurrence of element X in array</w:t>
+      </w:r>
+    </w:p>
+    <w:p>
+      <w:pPr>
+        <w:pStyle w:val="ListParagraph"/>
+        <w:numPr>
+          <w:ilvl w:val="1"/>
+          <w:numId w:val="1"/>
+        </w:numPr>
+        <w:spacing w:before="240" w:line="360" w:lineRule="auto"/>
+      </w:pPr>
+      <w:r>
+        <w:t>Array = [ 0,2,1,2,4,2,5] and X=2 then answer =&gt; 5 because index 5 has last occurrence of 2.</w:t>
+      </w:r>
+    </w:p>
+    <w:p>
+      <w:pPr>
+        <w:pStyle w:val="ListParagraph"/>
+        <w:numPr>
+          <w:ilvl w:val="0"/>
+          <w:numId w:val="1"/>
+        </w:numPr>
+        <w:spacing w:before="240" w:line="360" w:lineRule="auto"/>
+      </w:pPr>
+      <w:r>
+        <w:t>Find whether array is sorted or not.</w:t>
+      </w:r>
+    </w:p>
+    <w:p>
+      <w:pPr>
+        <w:pStyle w:val="ListParagraph"/>
+        <w:numPr>
+          <w:ilvl w:val="0"/>
+          <w:numId w:val="1"/>
+        </w:numPr>
+        <w:spacing w:before="240" w:line="360" w:lineRule="auto"/>
+      </w:pPr>
+      <w:r>
+        <w:t>Find whether array is sorted in decrement order or not.</w:t>
+      </w:r>
+    </w:p>
+    <w:p>
+      <w:pPr>
+        <w:pStyle w:val="ListParagraph"/>
+        <w:numPr>
+          <w:ilvl w:val="0"/>
+          <w:numId w:val="1"/>
+        </w:numPr>
+        <w:spacing w:before="240" w:line="360" w:lineRule="auto"/>
+      </w:pPr>
+      <w:r>
+        <w:t>K</w:t>
+      </w:r>
+      <w:r>
+        <w:rPr>
+          <w:vertAlign w:val="superscript"/>
+        </w:rPr>
+        <w:t xml:space="preserve">th </w:t>
+      </w:r>
+      <w:r>
+        <w:t>largest element in array.</w:t>
+      </w:r>
+    </w:p>
+    <w:p>
+      <w:pPr>
+        <w:pStyle w:val="ListParagraph"/>
+        <w:numPr>
+          <w:ilvl w:val="0"/>
+          <w:numId w:val="1"/>
+        </w:numPr>
+        <w:spacing w:before="240" w:line="360" w:lineRule="auto"/>
+      </w:pPr>
+      <w:r>
+        <w:t>K</w:t>
+      </w:r>
+      <w:r>
+        <w:rPr>
+          <w:vertAlign w:val="superscript"/>
+        </w:rPr>
+        <w:t xml:space="preserve">th </w:t>
+      </w:r>
+      <w:r>
+        <w:t xml:space="preserve">smallest </w:t>
+      </w:r>
+      <w:r>
+        <w:t>element in array.</w:t>
+      </w:r>
+    </w:p>
+    <w:p>
+      <w:pPr>
+        <w:pStyle w:val="ListParagraph"/>
+        <w:numPr>
+          <w:ilvl w:val="0"/>
+          <w:numId w:val="1"/>
+        </w:numPr>
+        <w:spacing w:before="240" w:line="360" w:lineRule="auto"/>
+      </w:pPr>
+      <w:r>
+        <w:t>Find the total number of pairs in a</w:t>
+      </w:r>
+      <w:r>
+        <w:t>n</w:t>
+      </w:r>
+      <w:r>
+        <w:t xml:space="preserve"> array that can lead to target.</w:t>
+      </w:r>
+    </w:p>
+    <w:p>
+      <w:pPr>
+        <w:pStyle w:val="ListParagraph"/>
+        <w:numPr>
+          <w:ilvl w:val="0"/>
+          <w:numId w:val="1"/>
+        </w:numPr>
+        <w:spacing w:before="240" w:line="360" w:lineRule="auto"/>
+      </w:pPr>
+      <w:r>
+        <w:t>Find first value that repeats in an array</w:t>
+      </w:r>
+      <w:r>
+        <w:t xml:space="preserve"> return -1 if no elements are repeating</w:t>
+      </w:r>
+      <w:r>
+        <w:t>.</w:t>
+      </w:r>
+    </w:p>
+    <w:p>
+      <w:pPr>
+        <w:pStyle w:val="ListParagraph"/>
+        <w:numPr>
+          <w:ilvl w:val="0"/>
+          <w:numId w:val="1"/>
+        </w:numPr>
+        <w:spacing w:before="240" w:line="360" w:lineRule="auto"/>
+      </w:pPr>
+      <w:r>
+        <w:lastRenderedPageBreak/>
+        <w:t>Rotate an array by K-steps.</w:t>
+      </w:r>
+    </w:p>
+    <w:p>
+      <w:pPr>
+        <w:pStyle w:val="ListParagraph"/>
+        <w:numPr>
+          <w:ilvl w:val="1"/>
+          <w:numId w:val="1"/>
+        </w:numPr>
+        <w:spacing w:before="240" w:line="360" w:lineRule="auto"/>
+      </w:pPr>
+      <w:r>
+        <w:t>Array = [1,2,3,4,5] and K=1 then array=&gt; [5,1,2,3,4]</w:t>
+      </w:r>
+    </w:p>
+    <w:p>
+      <w:pPr>
+        <w:pStyle w:val="ListParagraph"/>
+        <w:numPr>
+          <w:ilvl w:val="1"/>
+          <w:numId w:val="1"/>
+        </w:numPr>
+        <w:spacing w:before="240" w:line="360" w:lineRule="auto"/>
+      </w:pPr>
+      <w:r>
+        <w:t>Array = [1,2,3,4,5] and K=3 then array=&gt; [3,4,5,1,2]</w:t>
+      </w:r>
+    </w:p>
+    <w:p>
+      <w:pPr>
+        <w:pStyle w:val="ListParagraph"/>
+        <w:numPr>
+          <w:ilvl w:val="0"/>
+          <w:numId w:val="1"/>
+        </w:numPr>
+        <w:spacing w:before="240" w:line="360" w:lineRule="auto"/>
+      </w:pPr>
       <w:bookmarkStart w:id="0" w:name="_GoBack"/>
       <w:bookmarkEnd w:id="0"/>
-    </w:p>
-    <w:p>
-      <w:pPr>
-        <w:pStyle w:val="ListParagraph"/>
-        <w:numPr>
-          <w:ilvl w:val="0"/>
-          <w:numId w:val="1"/>
-        </w:numPr>
-        <w:spacing w:before="240" w:line="360" w:lineRule="auto"/>
-      </w:pPr>
-      <w:r>
-        <w:t>Write a code that swaps every alternate index element in an array.</w:t>
-      </w:r>
-    </w:p>
-    <w:p>
-      <w:pPr>
-        <w:pStyle w:val="ListParagraph"/>
-        <w:numPr>
-          <w:ilvl w:val="1"/>
-          <w:numId w:val="1"/>
-        </w:numPr>
-        <w:spacing w:before="240" w:line="360" w:lineRule="auto"/>
-      </w:pPr>
-      <w:r>
-        <w:t>if array = [10,20,30,40,50,60] =&gt; output array =&gt; [20,10,40,30,60,50]</w:t>
-      </w:r>
-    </w:p>
-    <w:p>
-      <w:pPr>
-        <w:pStyle w:val="ListParagraph"/>
-        <w:numPr>
-          <w:ilvl w:val="1"/>
-          <w:numId w:val="1"/>
-        </w:numPr>
-        <w:spacing w:before="240" w:line="360" w:lineRule="auto"/>
-      </w:pPr>
-      <w:r>
-        <w:t>If array = [10,20,30,40,50] =&gt; output array =&gt; [20,10,40,30,50]</w:t>
-      </w:r>
-    </w:p>
-    <w:p>
-      <w:pPr>
-        <w:pStyle w:val="ListParagraph"/>
-        <w:numPr>
-          <w:ilvl w:val="0"/>
-          <w:numId w:val="1"/>
-        </w:numPr>
-        <w:spacing w:before="240" w:line="360" w:lineRule="auto"/>
-      </w:pPr>
-      <w:r>
-        <w:t>Find unique value in odd size array. Every other element is present twice in array only a single value there with 1 occurrence. Return that value.</w:t>
-      </w:r>
-    </w:p>
-    <w:p>
-      <w:pPr>
-        <w:pStyle w:val="ListParagraph"/>
-        <w:numPr>
-          <w:ilvl w:val="1"/>
-          <w:numId w:val="1"/>
-        </w:numPr>
-        <w:spacing w:before="240" w:line="360" w:lineRule="auto"/>
-      </w:pPr>
-      <w:r>
-        <w:t>Array = [ 10,20,25,20,10] then answer =&gt;25.</w:t>
-      </w:r>
-    </w:p>
-    <w:p>
-      <w:pPr>
-        <w:pStyle w:val="ListParagraph"/>
-        <w:numPr>
-          <w:ilvl w:val="1"/>
-          <w:numId w:val="1"/>
-        </w:numPr>
-        <w:spacing w:before="240" w:line="360" w:lineRule="auto"/>
-      </w:pPr>
-      <w:r>
-        <w:t>Array = [ 20,30,40,45,40,30,20] then answer =&gt;45.</w:t>
-      </w:r>
-    </w:p>
-    <w:p>
-      <w:pPr>
-        <w:pStyle w:val="ListParagraph"/>
-        <w:numPr>
-          <w:ilvl w:val="0"/>
-          <w:numId w:val="1"/>
-        </w:numPr>
-        <w:spacing w:before="240" w:line="360" w:lineRule="auto"/>
-      </w:pPr>
-      <w:r>
-        <w:t>Find whether the values in an array are in unique number of occurrence or not</w:t>
-      </w:r>
-    </w:p>
-    <w:p>
-      <w:pPr>
-        <w:pStyle w:val="ListParagraph"/>
-        <w:numPr>
-          <w:ilvl w:val="1"/>
-          <w:numId w:val="1"/>
-        </w:numPr>
-        <w:spacing w:before="240" w:line="360" w:lineRule="auto"/>
-      </w:pPr>
-      <w:r>
-        <w:t>If array = [1,2,3,4] =&gt; returns false because 1,2,3,4 elements are repeating one time.</w:t>
-      </w:r>
-    </w:p>
-    <w:p>
-      <w:pPr>
-        <w:pStyle w:val="ListParagraph"/>
-        <w:numPr>
-          <w:ilvl w:val="1"/>
-          <w:numId w:val="1"/>
-        </w:numPr>
-        <w:spacing w:before="240" w:line="360" w:lineRule="auto"/>
-      </w:pPr>
-      <w:r>
-        <w:t>If array = [1,2,2,3,3,3] =&gt; return true because every value has unique number of occurrence</w:t>
-      </w:r>
-    </w:p>
-    <w:p>
-      <w:pPr>
-        <w:pStyle w:val="ListParagraph"/>
-        <w:numPr>
-          <w:ilvl w:val="0"/>
-          <w:numId w:val="1"/>
-        </w:numPr>
-        <w:spacing w:before="240" w:line="360" w:lineRule="auto"/>
-      </w:pPr>
-      <w:r>
-        <w:t>Find duplicate value in array which contains 1 to n-1 values. You can also consider the same problem which doesn't contain 1 to n-1 values.</w:t>
-      </w:r>
-    </w:p>
-    <w:p>
-      <w:pPr>
-        <w:pStyle w:val="ListParagraph"/>
-        <w:numPr>
-          <w:ilvl w:val="1"/>
-          <w:numId w:val="1"/>
-        </w:numPr>
-        <w:spacing w:before="240" w:line="360" w:lineRule="auto"/>
-      </w:pPr>
-      <w:r>
-        <w:t xml:space="preserve"> If array = [1,3,2,4,3] =&gt; output =&gt; 3</w:t>
-      </w:r>
-    </w:p>
-    <w:p>
-      <w:pPr>
-        <w:pStyle w:val="ListParagraph"/>
-        <w:numPr>
-          <w:ilvl w:val="1"/>
-          <w:numId w:val="1"/>
-        </w:numPr>
-        <w:spacing w:before="240" w:line="360" w:lineRule="auto"/>
-      </w:pPr>
-      <w:r>
-        <w:t xml:space="preserve"> If array = [1,2,3,2] =&gt; output =&gt; 2</w:t>
-      </w:r>
-    </w:p>
-    <w:p>
-      <w:pPr>
-        <w:pStyle w:val="ListParagraph"/>
-        <w:numPr>
-          <w:ilvl w:val="0"/>
-          <w:numId w:val="1"/>
-        </w:numPr>
-        <w:spacing w:before="240" w:line="360" w:lineRule="auto"/>
-      </w:pPr>
-      <w:r>
-        <w:t>Find Intersection of 2 sorted arrays. Intersection means the same elements both arrays can have</w:t>
-      </w:r>
-    </w:p>
-    <w:p>
-      <w:pPr>
-        <w:pStyle w:val="ListParagraph"/>
-        <w:numPr>
-          <w:ilvl w:val="1"/>
-          <w:numId w:val="1"/>
-        </w:numPr>
-        <w:spacing w:before="240" w:line="360" w:lineRule="auto"/>
-      </w:pPr>
-      <w:r>
-        <w:t>If array-1 = [1,2,5,7] and array-2 = [5,6,7] =&gt; output =&gt; [5,7]</w:t>
-      </w:r>
-    </w:p>
-    <w:p>
-      <w:pPr>
-        <w:pStyle w:val="ListParagraph"/>
-        <w:numPr>
-          <w:ilvl w:val="1"/>
-          <w:numId w:val="1"/>
-        </w:numPr>
-        <w:spacing w:before="240" w:line="360" w:lineRule="auto"/>
-      </w:pPr>
-      <w:r>
-        <w:t xml:space="preserve"> If array-1 = [1,2,3,4,5] and array-2 = [5,6] =&gt; output =&gt; [5]</w:t>
-      </w:r>
-    </w:p>
-    <w:p>
-      <w:pPr>
-        <w:pStyle w:val="ListParagraph"/>
-        <w:numPr>
-          <w:ilvl w:val="0"/>
-          <w:numId w:val="1"/>
-        </w:numPr>
-        <w:spacing w:before="240" w:line="360" w:lineRule="auto"/>
-      </w:pPr>
-      <w:r>
-        <w:t>Find Intersection of 3 sorted arrays</w:t>
-      </w:r>
-    </w:p>
-    <w:p>
-      <w:pPr>
-        <w:pStyle w:val="ListParagraph"/>
-        <w:numPr>
-          <w:ilvl w:val="0"/>
-          <w:numId w:val="1"/>
-        </w:numPr>
-        <w:spacing w:before="240" w:line="360" w:lineRule="auto"/>
-      </w:pPr>
-      <w:r>
-        <w:t>Find pairs of indexes that gives sum equals to target.</w:t>
-      </w:r>
-    </w:p>
-    <w:p>
-      <w:pPr>
-        <w:pStyle w:val="ListParagraph"/>
-        <w:numPr>
-          <w:ilvl w:val="1"/>
-          <w:numId w:val="1"/>
-        </w:numPr>
-        <w:spacing w:before="240" w:line="360" w:lineRule="auto"/>
-      </w:pPr>
-      <w:r>
-        <w:t>Index should be returned in sorted order</w:t>
-      </w:r>
-    </w:p>
-    <w:p>
-      <w:pPr>
-        <w:pStyle w:val="ListParagraph"/>
-        <w:numPr>
-          <w:ilvl w:val="1"/>
-          <w:numId w:val="1"/>
-        </w:numPr>
-        <w:spacing w:before="240" w:line="360" w:lineRule="auto"/>
-      </w:pPr>
-      <w:r>
-        <w:t>Example: - array =&gt; [1,2,3,4,5] and target =&gt; 6 Then answer =&gt; [ [ 0,4], [ 1,3]]</w:t>
-      </w:r>
-    </w:p>
-    <w:p>
-      <w:pPr>
-        <w:pStyle w:val="ListParagraph"/>
-        <w:numPr>
-          <w:ilvl w:val="0"/>
-          <w:numId w:val="1"/>
-        </w:numPr>
-        <w:spacing w:before="240" w:line="360" w:lineRule="auto"/>
-      </w:pPr>
-      <w:r>
-        <w:t>Find triplet of indexes that gives sum equals to target</w:t>
-      </w:r>
-      <w:r>
-        <w:t>.</w:t>
-      </w:r>
-    </w:p>
-    <w:p>
-      <w:pPr>
-        <w:pStyle w:val="ListParagraph"/>
-        <w:numPr>
-          <w:ilvl w:val="0"/>
-          <w:numId w:val="1"/>
-        </w:numPr>
-        <w:spacing w:before="240" w:line="360" w:lineRule="auto"/>
-      </w:pPr>
-      <w:r>
-        <w:t>sort an array with values 0,1</w:t>
-      </w:r>
-      <w:r>
-        <w:t>.</w:t>
-      </w:r>
-    </w:p>
-    <w:p>
-      <w:pPr>
-        <w:pStyle w:val="ListParagraph"/>
-        <w:numPr>
-          <w:ilvl w:val="0"/>
-          <w:numId w:val="1"/>
-        </w:numPr>
-        <w:spacing w:before="240" w:line="360" w:lineRule="auto"/>
-      </w:pPr>
-      <w:r>
-        <w:t>sort an array with values 0,1,2</w:t>
-      </w:r>
-    </w:p>
-    <w:p>
-      <w:pPr>
-        <w:pStyle w:val="ListParagraph"/>
-        <w:numPr>
-          <w:ilvl w:val="0"/>
-          <w:numId w:val="1"/>
-        </w:numPr>
-        <w:spacing w:before="240" w:line="360" w:lineRule="auto"/>
-      </w:pPr>
     </w:p>
     <w:sectPr>
       <w:pgSz w:w="12240" w:h="15840"/>
@@ -358,7 +541,7 @@
         <v:path o:extrusionok="f" gradientshapeok="t" o:connecttype="rect"/>
         <o:lock v:ext="edit" aspectratio="t"/>
       </v:shapetype>
-      <v:shape id="_x0000_i1027" type="#_x0000_t75" style="width:10.95pt;height:10.95pt" o:bullet="t">
+      <v:shape id="_x0000_i1039" type="#_x0000_t75" style="width:11.25pt;height:11.25pt" o:bullet="t">
         <v:imagedata r:id="rId1" o:title="mso3203"/>
       </v:shape>
     </w:pict>
@@ -453,8 +636,186 @@
       </w:pPr>
     </w:lvl>
   </w:abstractNum>
+  <w:abstractNum w:abstractNumId="1" w15:restartNumberingAfterBreak="0">
+    <w:nsid w:val="5BFC24A8"/>
+    <w:multiLevelType w:val="hybridMultilevel"/>
+    <w:tmpl w:val="1668F70C"/>
+    <w:lvl w:ilvl="0" w:tplc="0409000F">
+      <w:start w:val="1"/>
+      <w:numFmt w:val="decimal"/>
+      <w:lvlText w:val="%1."/>
+      <w:lvlJc w:val="left"/>
+      <w:pPr>
+        <w:ind w:left="720" w:hanging="360"/>
+      </w:pPr>
+    </w:lvl>
+    <w:lvl w:ilvl="1" w:tplc="04090019" w:tentative="1">
+      <w:start w:val="1"/>
+      <w:numFmt w:val="lowerLetter"/>
+      <w:lvlText w:val="%2."/>
+      <w:lvlJc w:val="left"/>
+      <w:pPr>
+        <w:ind w:left="1440" w:hanging="360"/>
+      </w:pPr>
+    </w:lvl>
+    <w:lvl w:ilvl="2" w:tplc="0409001B" w:tentative="1">
+      <w:start w:val="1"/>
+      <w:numFmt w:val="lowerRoman"/>
+      <w:lvlText w:val="%3."/>
+      <w:lvlJc w:val="right"/>
+      <w:pPr>
+        <w:ind w:left="2160" w:hanging="180"/>
+      </w:pPr>
+    </w:lvl>
+    <w:lvl w:ilvl="3" w:tplc="0409000F" w:tentative="1">
+      <w:start w:val="1"/>
+      <w:numFmt w:val="decimal"/>
+      <w:lvlText w:val="%4."/>
+      <w:lvlJc w:val="left"/>
+      <w:pPr>
+        <w:ind w:left="2880" w:hanging="360"/>
+      </w:pPr>
+    </w:lvl>
+    <w:lvl w:ilvl="4" w:tplc="04090019" w:tentative="1">
+      <w:start w:val="1"/>
+      <w:numFmt w:val="lowerLetter"/>
+      <w:lvlText w:val="%5."/>
+      <w:lvlJc w:val="left"/>
+      <w:pPr>
+        <w:ind w:left="3600" w:hanging="360"/>
+      </w:pPr>
+    </w:lvl>
+    <w:lvl w:ilvl="5" w:tplc="0409001B" w:tentative="1">
+      <w:start w:val="1"/>
+      <w:numFmt w:val="lowerRoman"/>
+      <w:lvlText w:val="%6."/>
+      <w:lvlJc w:val="right"/>
+      <w:pPr>
+        <w:ind w:left="4320" w:hanging="180"/>
+      </w:pPr>
+    </w:lvl>
+    <w:lvl w:ilvl="6" w:tplc="0409000F" w:tentative="1">
+      <w:start w:val="1"/>
+      <w:numFmt w:val="decimal"/>
+      <w:lvlText w:val="%7."/>
+      <w:lvlJc w:val="left"/>
+      <w:pPr>
+        <w:ind w:left="5040" w:hanging="360"/>
+      </w:pPr>
+    </w:lvl>
+    <w:lvl w:ilvl="7" w:tplc="04090019" w:tentative="1">
+      <w:start w:val="1"/>
+      <w:numFmt w:val="lowerLetter"/>
+      <w:lvlText w:val="%8."/>
+      <w:lvlJc w:val="left"/>
+      <w:pPr>
+        <w:ind w:left="5760" w:hanging="360"/>
+      </w:pPr>
+    </w:lvl>
+    <w:lvl w:ilvl="8" w:tplc="0409001B" w:tentative="1">
+      <w:start w:val="1"/>
+      <w:numFmt w:val="lowerRoman"/>
+      <w:lvlText w:val="%9."/>
+      <w:lvlJc w:val="right"/>
+      <w:pPr>
+        <w:ind w:left="6480" w:hanging="180"/>
+      </w:pPr>
+    </w:lvl>
+  </w:abstractNum>
+  <w:abstractNum w:abstractNumId="2" w15:restartNumberingAfterBreak="0">
+    <w:nsid w:val="71871030"/>
+    <w:multiLevelType w:val="hybridMultilevel"/>
+    <w:tmpl w:val="455AEF86"/>
+    <w:lvl w:ilvl="0" w:tplc="0409000F">
+      <w:start w:val="1"/>
+      <w:numFmt w:val="decimal"/>
+      <w:lvlText w:val="%1."/>
+      <w:lvlJc w:val="left"/>
+      <w:pPr>
+        <w:ind w:left="1800" w:hanging="360"/>
+      </w:pPr>
+    </w:lvl>
+    <w:lvl w:ilvl="1" w:tplc="04090019" w:tentative="1">
+      <w:start w:val="1"/>
+      <w:numFmt w:val="lowerLetter"/>
+      <w:lvlText w:val="%2."/>
+      <w:lvlJc w:val="left"/>
+      <w:pPr>
+        <w:ind w:left="2520" w:hanging="360"/>
+      </w:pPr>
+    </w:lvl>
+    <w:lvl w:ilvl="2" w:tplc="0409001B" w:tentative="1">
+      <w:start w:val="1"/>
+      <w:numFmt w:val="lowerRoman"/>
+      <w:lvlText w:val="%3."/>
+      <w:lvlJc w:val="right"/>
+      <w:pPr>
+        <w:ind w:left="3240" w:hanging="180"/>
+      </w:pPr>
+    </w:lvl>
+    <w:lvl w:ilvl="3" w:tplc="0409000F" w:tentative="1">
+      <w:start w:val="1"/>
+      <w:numFmt w:val="decimal"/>
+      <w:lvlText w:val="%4."/>
+      <w:lvlJc w:val="left"/>
+      <w:pPr>
+        <w:ind w:left="3960" w:hanging="360"/>
+      </w:pPr>
+    </w:lvl>
+    <w:lvl w:ilvl="4" w:tplc="04090019" w:tentative="1">
+      <w:start w:val="1"/>
+      <w:numFmt w:val="lowerLetter"/>
+      <w:lvlText w:val="%5."/>
+      <w:lvlJc w:val="left"/>
+      <w:pPr>
+        <w:ind w:left="4680" w:hanging="360"/>
+      </w:pPr>
+    </w:lvl>
+    <w:lvl w:ilvl="5" w:tplc="0409001B" w:tentative="1">
+      <w:start w:val="1"/>
+      <w:numFmt w:val="lowerRoman"/>
+      <w:lvlText w:val="%6."/>
+      <w:lvlJc w:val="right"/>
+      <w:pPr>
+        <w:ind w:left="5400" w:hanging="180"/>
+      </w:pPr>
+    </w:lvl>
+    <w:lvl w:ilvl="6" w:tplc="0409000F" w:tentative="1">
+      <w:start w:val="1"/>
+      <w:numFmt w:val="decimal"/>
+      <w:lvlText w:val="%7."/>
+      <w:lvlJc w:val="left"/>
+      <w:pPr>
+        <w:ind w:left="6120" w:hanging="360"/>
+      </w:pPr>
+    </w:lvl>
+    <w:lvl w:ilvl="7" w:tplc="04090019" w:tentative="1">
+      <w:start w:val="1"/>
+      <w:numFmt w:val="lowerLetter"/>
+      <w:lvlText w:val="%8."/>
+      <w:lvlJc w:val="left"/>
+      <w:pPr>
+        <w:ind w:left="6840" w:hanging="360"/>
+      </w:pPr>
+    </w:lvl>
+    <w:lvl w:ilvl="8" w:tplc="0409001B" w:tentative="1">
+      <w:start w:val="1"/>
+      <w:numFmt w:val="lowerRoman"/>
+      <w:lvlText w:val="%9."/>
+      <w:lvlJc w:val="right"/>
+      <w:pPr>
+        <w:ind w:left="7560" w:hanging="180"/>
+      </w:pPr>
+    </w:lvl>
+  </w:abstractNum>
   <w:num w:numId="1">
     <w:abstractNumId w:val="0"/>
+  </w:num>
+  <w:num w:numId="2">
+    <w:abstractNumId w:val="2"/>
+  </w:num>
+  <w:num w:numId="3">
+    <w:abstractNumId w:val="1"/>
   </w:num>
 </w:numbering>
 </file>

</xml_diff>

<commit_message>
sorted in alphabetic order
</commit_message>
<xml_diff>
--- a/arrays/arrays.docx
+++ b/arrays/arrays.docx
@@ -11,6 +11,8 @@
         </w:numPr>
         <w:spacing w:before="240" w:line="360" w:lineRule="auto"/>
       </w:pPr>
+      <w:bookmarkStart w:id="0" w:name="_GoBack"/>
+      <w:bookmarkEnd w:id="0"/>
       <w:r>
         <w:t>Implement all common array operations that includes traversal like finding maximum, minimum, sum, product, linear search, reverse array</w:t>
       </w:r>
@@ -83,7 +85,21 @@
         <w:spacing w:before="240" w:line="360" w:lineRule="auto"/>
       </w:pPr>
       <w:r>
-        <w:t>Array = [ 10,20,25,20,10] then answer =&gt;25.</w:t>
+        <w:t>Array = [ 10,20,25,20,</w:t>
+      </w:r>
+      <w:proofErr w:type="gramStart"/>
+      <w:r>
+        <w:t>10</w:t>
+      </w:r>
+      <w:r>
+        <w:t xml:space="preserve"> </w:t>
+      </w:r>
+      <w:r>
+        <w:t>]</w:t>
+      </w:r>
+      <w:proofErr w:type="gramEnd"/>
+      <w:r>
+        <w:t xml:space="preserve"> then answer =&gt;25.</w:t>
       </w:r>
     </w:p>
     <w:p>
@@ -449,8 +465,6 @@
         </w:numPr>
         <w:spacing w:before="240" w:line="360" w:lineRule="auto"/>
       </w:pPr>
-      <w:bookmarkStart w:id="0" w:name="_GoBack"/>
-      <w:bookmarkEnd w:id="0"/>
       <w:r>
         <w:t>Find first value that repeats in an array</w:t>
       </w:r>
@@ -544,7 +558,7 @@
         <v:path o:extrusionok="f" gradientshapeok="t" o:connecttype="rect"/>
         <o:lock v:ext="edit" aspectratio="t"/>
       </v:shapetype>
-      <v:shape id="_x0000_i1027" type="#_x0000_t75" style="width:11.3pt;height:11.3pt" o:bullet="t">
+      <v:shape id="_x0000_i1030" type="#_x0000_t75" style="width:10.95pt;height:10.95pt" o:bullet="t">
         <v:imagedata r:id="rId1" o:title="mso3203"/>
       </v:shape>
     </w:pict>
@@ -552,10 +566,10 @@
   <w:abstractNum w:abstractNumId="0" w15:restartNumberingAfterBreak="0">
     <w:nsid w:val="2E3144F8"/>
     <w:multiLevelType w:val="hybridMultilevel"/>
-    <w:tmpl w:val="2A9C1BC8"/>
-    <w:lvl w:ilvl="0" w:tplc="0409000F">
-      <w:start w:val="1"/>
-      <w:numFmt w:val="decimal"/>
+    <w:tmpl w:val="BDB680F0"/>
+    <w:lvl w:ilvl="0" w:tplc="04090015">
+      <w:start w:val="1"/>
+      <w:numFmt w:val="upperLetter"/>
       <w:lvlText w:val="%1."/>
       <w:lvlJc w:val="left"/>
       <w:pPr>

</xml_diff>